<commit_message>
Udate shopping bag :)
Only checkout left!

Almost there, guys!!!!
</commit_message>
<xml_diff>
--- a/docs/Tickets/UserManager Ticket.docx
+++ b/docs/Tickets/UserManager Ticket.docx
@@ -151,22 +151,8 @@
               </w:rPr>
               <w:t xml:space="preserve"> MANAGEMENT</w:t>
             </w:r>
-            <w:r>
-              <w:rPr>
-                <w:rFonts w:ascii="Courier New" w:hAnsi="Courier New" w:cs="Courier New"/>
-                <w:color w:val="595959" w:themeColor="text1" w:themeTint="A6"/>
-                <w:sz w:val="36"/>
-              </w:rPr>
-              <w:t xml:space="preserve"> </w:t>
-            </w:r>
-            <w:r>
-              <w:rPr>
-                <w:rFonts w:ascii="Courier New" w:hAnsi="Courier New" w:cs="Courier New"/>
-                <w:color w:val="595959" w:themeColor="text1" w:themeTint="A6"/>
-                <w:sz w:val="36"/>
-              </w:rPr>
-              <w:t>implementation</w:t>
-            </w:r>
+            <w:bookmarkStart w:id="0" w:name="_GoBack"/>
+            <w:bookmarkEnd w:id="0"/>
           </w:p>
         </w:tc>
       </w:tr>
@@ -1375,8 +1361,6 @@
               </w:rPr>
               <w:t>Test.php to show the test info</w:t>
             </w:r>
-            <w:bookmarkStart w:id="0" w:name="_GoBack"/>
-            <w:bookmarkEnd w:id="0"/>
           </w:p>
         </w:tc>
       </w:tr>
@@ -2951,7 +2935,7 @@
 </file>
 
 <file path=customXml/itemProps1.xml><?xml version="1.0" encoding="utf-8"?>
-<ds:datastoreItem xmlns:ds="http://schemas.openxmlformats.org/officeDocument/2006/customXml" ds:itemID="{EDE4445F-89DB-480F-8CFE-A4AE02E544FD}">
+<ds:datastoreItem xmlns:ds="http://schemas.openxmlformats.org/officeDocument/2006/customXml" ds:itemID="{E37B36A9-07A7-4930-9C5C-EE603EF1AA2D}">
   <ds:schemaRefs>
     <ds:schemaRef ds:uri="http://schemas.openxmlformats.org/officeDocument/2006/bibliography"/>
   </ds:schemaRefs>

</xml_diff>